<commit_message>
Adding examples, exercises and answer LMS
</commit_message>
<xml_diff>
--- a/syseng_hwco/hwco/Exercise3/Exercise 3 Journal.docx
+++ b/syseng_hwco/hwco/Exercise3/Exercise 3 Journal.docx
@@ -713,7 +713,21 @@
         <w:rPr>
           <w:lang w:val="en-GB"/>
         </w:rPr>
-        <w:t xml:space="preserve"> and the PView, and also between the </w:t>
+        <w:t xml:space="preserve"> and the </w:t>
+      </w:r>
+      <w:proofErr w:type="spellStart"/>
+      <w:r>
+        <w:rPr>
+          <w:lang w:val="en-GB"/>
+        </w:rPr>
+        <w:t>PView</w:t>
+      </w:r>
+      <w:proofErr w:type="spellEnd"/>
+      <w:r>
+        <w:rPr>
+          <w:lang w:val="en-GB"/>
+        </w:rPr>
+        <w:t xml:space="preserve">, and also between the </w:t>
       </w:r>
       <w:proofErr w:type="spellStart"/>
       <w:r>
@@ -1067,6 +1081,54 @@
         </w:rPr>
         <w:t>.</w:t>
       </w:r>
+      <w:r>
+        <w:rPr>
+          <w:lang w:val="en-GB"/>
+        </w:rPr>
+        <w:t xml:space="preserve"> The </w:t>
+      </w:r>
+      <w:proofErr w:type="spellStart"/>
+      <w:r>
+        <w:rPr>
+          <w:lang w:val="en-GB"/>
+        </w:rPr>
+        <w:t>Algo</w:t>
+      </w:r>
+      <w:proofErr w:type="spellEnd"/>
+      <w:r>
+        <w:rPr>
+          <w:lang w:val="en-GB"/>
+        </w:rPr>
+        <w:t xml:space="preserve"> class has its sensitivity set to the </w:t>
+      </w:r>
+      <w:proofErr w:type="spellStart"/>
+      <w:r>
+        <w:rPr>
+          <w:lang w:val="en-GB"/>
+        </w:rPr>
+        <w:t>AudioClock</w:t>
+      </w:r>
+      <w:proofErr w:type="spellEnd"/>
+      <w:r>
+        <w:rPr>
+          <w:lang w:val="en-GB"/>
+        </w:rPr>
+        <w:t xml:space="preserve">, and does as far as I can see not use the main clock at all, which is a little odd, as the filtration algorithm would be expected to run on the main clock and not the </w:t>
+      </w:r>
+      <w:proofErr w:type="spellStart"/>
+      <w:r>
+        <w:rPr>
+          <w:lang w:val="en-GB"/>
+        </w:rPr>
+        <w:t>AudioClock</w:t>
+      </w:r>
+      <w:proofErr w:type="spellEnd"/>
+      <w:r>
+        <w:rPr>
+          <w:lang w:val="en-GB"/>
+        </w:rPr>
+        <w:t>. It would naturally only run when new data was available, but the instructions might as well have the granularity of the main clock, if timing was to be introduced, but as timing is not, it really do not matter.</w:t>
+      </w:r>
     </w:p>
     <w:p>
       <w:pPr>
@@ -1239,7 +1301,14 @@
         <w:rPr>
           <w:lang w:val="en-GB"/>
         </w:rPr>
-        <w:t xml:space="preserve"> filter has no computation delay it would also make very little sense to include the delay, as it is negligible compared to the filter computation. However if correct waits were added to </w:t>
+        <w:t xml:space="preserve"> filter has no computation delay it would also make very little sense to include the delay, as it is negligible compared to </w:t>
+      </w:r>
+      <w:r>
+        <w:rPr>
+          <w:lang w:val="en-GB"/>
+        </w:rPr>
+        <w:lastRenderedPageBreak/>
+        <w:t xml:space="preserve">the filter computation. However if correct waits were added to </w:t>
       </w:r>
       <w:proofErr w:type="spellStart"/>
       <w:r>
@@ -1258,13 +1327,6 @@
     </w:p>
     <w:p>
       <w:pPr>
-        <w:rPr>
-          <w:lang w:val="en-GB"/>
-        </w:rPr>
-      </w:pPr>
-    </w:p>
-    <w:p>
-      <w:pPr>
         <w:pStyle w:val="Overskrift1"/>
         <w:rPr>
           <w:lang w:val="en-GB"/>
@@ -1274,21 +1336,1603 @@
         <w:rPr>
           <w:lang w:val="en-GB"/>
         </w:rPr>
+        <w:t>Assignment 3.12.1</w:t>
+      </w:r>
+    </w:p>
+    <w:p>
+      <w:pPr>
+        <w:rPr>
+          <w:lang w:val="en-GB"/>
+        </w:rPr>
+      </w:pPr>
+      <w:r>
+        <w:rPr>
+          <w:lang w:val="en-GB"/>
+        </w:rPr>
+        <w:t xml:space="preserve">TLM is a system level model and is in </w:t>
+      </w:r>
+      <w:proofErr w:type="spellStart"/>
+      <w:r>
+        <w:rPr>
+          <w:lang w:val="en-GB"/>
+        </w:rPr>
+        <w:t>SystemC</w:t>
+      </w:r>
+      <w:proofErr w:type="spellEnd"/>
+      <w:r>
+        <w:rPr>
+          <w:lang w:val="en-GB"/>
+        </w:rPr>
+        <w:t xml:space="preserve"> a matter of augmenting the </w:t>
+      </w:r>
+      <w:proofErr w:type="spellStart"/>
+      <w:r>
+        <w:rPr>
+          <w:lang w:val="en-GB"/>
+        </w:rPr>
+        <w:t>MoC</w:t>
+      </w:r>
+      <w:proofErr w:type="spellEnd"/>
+      <w:r>
+        <w:rPr>
+          <w:lang w:val="en-GB"/>
+        </w:rPr>
+        <w:t xml:space="preserve"> (in </w:t>
+      </w:r>
+      <w:proofErr w:type="spellStart"/>
+      <w:r>
+        <w:rPr>
+          <w:lang w:val="en-GB"/>
+        </w:rPr>
+        <w:t>SystemC</w:t>
+      </w:r>
+      <w:proofErr w:type="spellEnd"/>
+      <w:r>
+        <w:rPr>
+          <w:lang w:val="en-GB"/>
+        </w:rPr>
+        <w:t xml:space="preserve">) with timing constraints. </w:t>
+      </w:r>
+      <w:r>
+        <w:rPr>
+          <w:lang w:val="en-GB"/>
+        </w:rPr>
+        <w:t xml:space="preserve">The TLM may be made timed. </w:t>
+      </w:r>
+      <w:r>
+        <w:rPr>
+          <w:lang w:val="en-GB"/>
+        </w:rPr>
+        <w:t xml:space="preserve">This may be done by augmenting the code with wait statements for the different blocks. At the lowest level of implementation it should be for every Basic Block, but it may be done by simply estimating how much an entire transaction will take and then place the wait after that. It is possible to extend the TLM with more detail, like “implementing” the communication busses in </w:t>
+      </w:r>
+      <w:proofErr w:type="spellStart"/>
+      <w:r>
+        <w:rPr>
+          <w:lang w:val="en-GB"/>
+        </w:rPr>
+        <w:t>SystemC</w:t>
+      </w:r>
+      <w:proofErr w:type="spellEnd"/>
+      <w:r>
+        <w:rPr>
+          <w:lang w:val="en-GB"/>
+        </w:rPr>
+        <w:t xml:space="preserve"> and then augmenting this implementation with timing. </w:t>
+      </w:r>
+    </w:p>
+    <w:p>
+      <w:pPr>
+        <w:rPr>
+          <w:lang w:val="en-GB"/>
+        </w:rPr>
+      </w:pPr>
+    </w:p>
+    <w:p>
+      <w:pPr>
+        <w:rPr>
+          <w:lang w:val="en-GB"/>
+        </w:rPr>
+      </w:pPr>
+      <w:r>
+        <w:rPr>
+          <w:lang w:val="en-GB"/>
+        </w:rPr>
+        <w:t xml:space="preserve">CAM is a model that is accurate down to the individual logic level changes, and is therefore accurate to the lowest timing level. A CAM </w:t>
+      </w:r>
+      <w:r>
+        <w:rPr>
+          <w:lang w:val="en-GB"/>
+        </w:rPr>
+        <w:t xml:space="preserve">can be simulated and be fully accurate compared to the actual execution an </w:t>
+      </w:r>
+      <w:r>
+        <w:rPr>
+          <w:lang w:val="en-GB"/>
+        </w:rPr>
+        <w:t xml:space="preserve">FPGA or ASIC. </w:t>
+      </w:r>
+    </w:p>
+    <w:p>
+      <w:pPr>
+        <w:rPr>
+          <w:lang w:val="en-GB"/>
+        </w:rPr>
+      </w:pPr>
+    </w:p>
+    <w:p>
+      <w:pPr>
+        <w:rPr>
+          <w:lang w:val="en-GB"/>
+        </w:rPr>
+      </w:pPr>
+      <w:r>
+        <w:rPr>
+          <w:lang w:val="en-GB"/>
+        </w:rPr>
+        <w:t xml:space="preserve">In the </w:t>
+      </w:r>
+      <w:proofErr w:type="spellStart"/>
+      <w:r>
+        <w:rPr>
+          <w:lang w:val="en-GB"/>
+        </w:rPr>
+        <w:t>SystemC</w:t>
+      </w:r>
+      <w:proofErr w:type="spellEnd"/>
+      <w:r>
+        <w:rPr>
+          <w:lang w:val="en-GB"/>
+        </w:rPr>
+        <w:t xml:space="preserve"> class diagram the IIR algorithm is implemented in the </w:t>
+      </w:r>
+      <w:proofErr w:type="spellStart"/>
+      <w:r>
+        <w:rPr>
+          <w:lang w:val="en-GB"/>
+        </w:rPr>
+        <w:t>Algo</w:t>
+      </w:r>
+      <w:proofErr w:type="spellEnd"/>
+      <w:r>
+        <w:rPr>
+          <w:lang w:val="en-GB"/>
+        </w:rPr>
+        <w:t xml:space="preserve"> class and </w:t>
+      </w:r>
+      <w:r>
+        <w:rPr>
+          <w:lang w:val="en-GB"/>
+        </w:rPr>
+        <w:t>that no consideration is given to execution time of the algorithm, making it an untimed TLM. T</w:t>
+      </w:r>
+      <w:r>
+        <w:rPr>
+          <w:lang w:val="en-GB"/>
+        </w:rPr>
+        <w:t xml:space="preserve">he interface to the IIR algorithm is implemented in the Codec Source and Codec Sink. </w:t>
+      </w:r>
+      <w:r>
+        <w:rPr>
+          <w:lang w:val="en-GB"/>
+        </w:rPr>
+        <w:t xml:space="preserve">Here it may be seen that the </w:t>
+      </w:r>
+      <w:r>
+        <w:rPr>
+          <w:lang w:val="en-GB"/>
+        </w:rPr>
+        <w:t xml:space="preserve">sampling of the input signal, and the reception of output from the </w:t>
+      </w:r>
+      <w:proofErr w:type="spellStart"/>
+      <w:r>
+        <w:rPr>
+          <w:lang w:val="en-GB"/>
+        </w:rPr>
+        <w:t>Algo</w:t>
+      </w:r>
+      <w:proofErr w:type="spellEnd"/>
+      <w:r>
+        <w:rPr>
+          <w:lang w:val="en-GB"/>
+        </w:rPr>
+        <w:t xml:space="preserve"> class is clock accurate, meaning that it is done on the </w:t>
+      </w:r>
+      <w:proofErr w:type="spellStart"/>
+      <w:r>
+        <w:rPr>
+          <w:lang w:val="en-GB"/>
+        </w:rPr>
+        <w:t>AudioClock</w:t>
+      </w:r>
+      <w:proofErr w:type="spellEnd"/>
+      <w:r>
+        <w:rPr>
+          <w:lang w:val="en-GB"/>
+        </w:rPr>
+        <w:t>, sampled down to 96kHz, making it BCAM accurate</w:t>
+      </w:r>
+      <w:r>
+        <w:rPr>
+          <w:lang w:val="en-GB"/>
+        </w:rPr>
+        <w:t xml:space="preserve"> on the A/D converter sampling. The </w:t>
+      </w:r>
+      <w:proofErr w:type="spellStart"/>
+      <w:r>
+        <w:rPr>
+          <w:lang w:val="en-GB"/>
+        </w:rPr>
+        <w:t>CodecSink</w:t>
+      </w:r>
+      <w:proofErr w:type="spellEnd"/>
+      <w:r>
+        <w:rPr>
+          <w:lang w:val="en-GB"/>
+        </w:rPr>
+        <w:t xml:space="preserve"> awaits data from the </w:t>
+      </w:r>
+      <w:proofErr w:type="spellStart"/>
+      <w:r>
+        <w:rPr>
+          <w:lang w:val="en-GB"/>
+        </w:rPr>
+        <w:t>Alog</w:t>
+      </w:r>
+      <w:proofErr w:type="spellEnd"/>
+      <w:r>
+        <w:rPr>
+          <w:lang w:val="en-GB"/>
+        </w:rPr>
+        <w:t xml:space="preserve"> at the correct Audio clock ticks, making its communication BCAM accurate. As </w:t>
+      </w:r>
+      <w:proofErr w:type="spellStart"/>
+      <w:r>
+        <w:rPr>
+          <w:lang w:val="en-GB"/>
+        </w:rPr>
+        <w:t>Algo</w:t>
+      </w:r>
+      <w:proofErr w:type="spellEnd"/>
+      <w:r>
+        <w:rPr>
+          <w:lang w:val="en-GB"/>
+        </w:rPr>
+        <w:t xml:space="preserve"> takes no time to process the data then the </w:t>
+      </w:r>
+      <w:proofErr w:type="spellStart"/>
+      <w:r>
+        <w:rPr>
+          <w:lang w:val="en-GB"/>
+        </w:rPr>
+        <w:t>CodecSource</w:t>
+      </w:r>
+      <w:proofErr w:type="spellEnd"/>
+      <w:r>
+        <w:rPr>
+          <w:lang w:val="en-GB"/>
+        </w:rPr>
+        <w:t xml:space="preserve"> will deliver the data on an Audio clock tick. The </w:t>
+      </w:r>
+      <w:proofErr w:type="spellStart"/>
+      <w:r>
+        <w:rPr>
+          <w:lang w:val="en-GB"/>
+        </w:rPr>
+        <w:t>Algo</w:t>
+      </w:r>
+      <w:proofErr w:type="spellEnd"/>
+      <w:r>
+        <w:rPr>
+          <w:lang w:val="en-GB"/>
+        </w:rPr>
+        <w:t xml:space="preserve"> will process it on the next master clock tick deliver it to the Sink in the same master clock tick. Depending on how the </w:t>
+      </w:r>
+      <w:proofErr w:type="spellStart"/>
+      <w:r>
+        <w:rPr>
+          <w:lang w:val="en-GB"/>
+        </w:rPr>
+        <w:t>the</w:t>
+      </w:r>
+      <w:proofErr w:type="spellEnd"/>
+      <w:r>
+        <w:rPr>
+          <w:lang w:val="en-GB"/>
+        </w:rPr>
+        <w:t xml:space="preserve"> actual </w:t>
+      </w:r>
+      <w:proofErr w:type="spellStart"/>
+      <w:r>
+        <w:rPr>
+          <w:lang w:val="en-GB"/>
+        </w:rPr>
+        <w:t>SystemC</w:t>
+      </w:r>
+      <w:proofErr w:type="spellEnd"/>
+      <w:r>
+        <w:rPr>
+          <w:lang w:val="en-GB"/>
+        </w:rPr>
+        <w:t xml:space="preserve"> task simulation of the code inside the loop is done, the Sink may receive the data in the same Audio clock cycle as the </w:t>
+      </w:r>
+      <w:proofErr w:type="spellStart"/>
+      <w:r>
+        <w:rPr>
+          <w:lang w:val="en-GB"/>
+        </w:rPr>
+        <w:t>CodecSource</w:t>
+      </w:r>
+      <w:proofErr w:type="spellEnd"/>
+      <w:r>
+        <w:rPr>
+          <w:lang w:val="en-GB"/>
+        </w:rPr>
+        <w:t xml:space="preserve"> sent it in, or the next one. </w:t>
+      </w:r>
+    </w:p>
+    <w:p>
+      <w:pPr>
+        <w:rPr>
+          <w:lang w:val="en-GB"/>
+        </w:rPr>
+      </w:pPr>
+    </w:p>
+    <w:p>
+      <w:pPr>
+        <w:rPr>
+          <w:lang w:val="en-GB"/>
+        </w:rPr>
+      </w:pPr>
+      <w:r>
+        <w:rPr>
+          <w:lang w:val="en-GB"/>
+        </w:rPr>
+        <w:t xml:space="preserve">Later in the design process </w:t>
+      </w:r>
+      <w:r>
+        <w:rPr>
+          <w:lang w:val="en-GB"/>
+        </w:rPr>
+        <w:t xml:space="preserve">the </w:t>
+      </w:r>
+      <w:proofErr w:type="spellStart"/>
+      <w:r>
+        <w:rPr>
+          <w:lang w:val="en-GB"/>
+        </w:rPr>
+        <w:t>Algo</w:t>
+      </w:r>
+      <w:proofErr w:type="spellEnd"/>
+      <w:r>
+        <w:rPr>
+          <w:lang w:val="en-GB"/>
+        </w:rPr>
+        <w:t xml:space="preserve"> </w:t>
+      </w:r>
+      <w:r>
+        <w:rPr>
+          <w:lang w:val="en-GB"/>
+        </w:rPr>
+        <w:t>implementation might be augmented with timing, first pe</w:t>
+      </w:r>
+      <w:r>
+        <w:rPr>
+          <w:lang w:val="en-GB"/>
+        </w:rPr>
+        <w:t>rhaps just from estimation or f</w:t>
+      </w:r>
+      <w:r>
+        <w:rPr>
+          <w:lang w:val="en-GB"/>
+        </w:rPr>
+        <w:t>r</w:t>
+      </w:r>
+      <w:r>
+        <w:rPr>
+          <w:lang w:val="en-GB"/>
+        </w:rPr>
+        <w:t>o</w:t>
+      </w:r>
+      <w:r>
+        <w:rPr>
+          <w:lang w:val="en-GB"/>
+        </w:rPr>
+        <w:t>m testing the algorithm on the actual HW and then adding this number, and even later a CCAM ve</w:t>
+      </w:r>
+      <w:r>
+        <w:rPr>
+          <w:lang w:val="en-GB"/>
+        </w:rPr>
+        <w:t xml:space="preserve">rsion may be created making the </w:t>
+      </w:r>
+      <w:proofErr w:type="spellStart"/>
+      <w:r>
+        <w:rPr>
+          <w:lang w:val="en-GB"/>
+        </w:rPr>
+        <w:t>Algo</w:t>
+      </w:r>
+      <w:proofErr w:type="spellEnd"/>
+      <w:r>
+        <w:rPr>
+          <w:lang w:val="en-GB"/>
+        </w:rPr>
+        <w:t xml:space="preserve"> model</w:t>
+      </w:r>
+      <w:r>
+        <w:rPr>
+          <w:lang w:val="en-GB"/>
+        </w:rPr>
+        <w:t xml:space="preserve"> fully accurate. </w:t>
+      </w:r>
+      <w:r>
+        <w:rPr>
+          <w:lang w:val="en-GB"/>
+        </w:rPr>
+        <w:t xml:space="preserve">Further adding delays for communication channels would make the </w:t>
+      </w:r>
+      <w:proofErr w:type="spellStart"/>
+      <w:r>
+        <w:rPr>
+          <w:lang w:val="en-GB"/>
+        </w:rPr>
+        <w:t>CodecSource</w:t>
+      </w:r>
+      <w:proofErr w:type="spellEnd"/>
+      <w:r>
+        <w:rPr>
+          <w:lang w:val="en-GB"/>
+        </w:rPr>
+        <w:t xml:space="preserve"> to </w:t>
+      </w:r>
+      <w:proofErr w:type="spellStart"/>
+      <w:r>
+        <w:rPr>
+          <w:lang w:val="en-GB"/>
+        </w:rPr>
+        <w:t>CodecSink</w:t>
+      </w:r>
+      <w:proofErr w:type="spellEnd"/>
+      <w:r>
+        <w:rPr>
+          <w:lang w:val="en-GB"/>
+        </w:rPr>
+        <w:t xml:space="preserve"> part CAM accurate.</w:t>
+      </w:r>
+    </w:p>
+    <w:p>
+      <w:pPr>
+        <w:rPr>
+          <w:lang w:val="en-GB"/>
+        </w:rPr>
+      </w:pPr>
+    </w:p>
+    <w:p>
+      <w:pPr>
+        <w:rPr>
+          <w:lang w:val="en-GB"/>
+        </w:rPr>
+      </w:pPr>
+      <w:r>
+        <w:rPr>
+          <w:lang w:val="en-GB"/>
+        </w:rPr>
+        <w:t xml:space="preserve">The </w:t>
+      </w:r>
+      <w:proofErr w:type="spellStart"/>
+      <w:r>
+        <w:rPr>
+          <w:lang w:val="en-GB"/>
+        </w:rPr>
+        <w:t>PView</w:t>
+      </w:r>
+      <w:proofErr w:type="spellEnd"/>
+      <w:r>
+        <w:rPr>
+          <w:lang w:val="en-GB"/>
+        </w:rPr>
+        <w:t xml:space="preserve"> module is an abstraction of the HW/SW boundary. It is used to communicate from the SW to the HW (setting the coefficients and gain) and form the HW to the SW (getting the peak value).</w:t>
+      </w:r>
+      <w:r>
+        <w:rPr>
+          <w:lang w:val="en-GB"/>
+        </w:rPr>
+        <w:t xml:space="preserve"> It is the API for the filter. </w:t>
+      </w:r>
+    </w:p>
+    <w:p>
+      <w:pPr>
+        <w:pStyle w:val="Overskrift1"/>
+        <w:rPr>
+          <w:lang w:val="en-GB"/>
+        </w:rPr>
+      </w:pPr>
+      <w:r>
+        <w:rPr>
+          <w:lang w:val="en-GB"/>
+        </w:rPr>
+        <w:t>Assignment 3.12.2</w:t>
+      </w:r>
+    </w:p>
+    <w:p>
+      <w:pPr>
+        <w:rPr>
+          <w:lang w:val="en-GB"/>
+        </w:rPr>
+      </w:pPr>
+      <w:r>
+        <w:rPr>
+          <w:lang w:val="en-GB"/>
+        </w:rPr>
+        <w:t xml:space="preserve">After reading the assignment I decided that since it called for a replacement of the IIR filter the easiest approach was to simply duplicate the </w:t>
+      </w:r>
+      <w:proofErr w:type="spellStart"/>
+      <w:r>
+        <w:rPr>
+          <w:lang w:val="en-GB"/>
+        </w:rPr>
+        <w:t>LAVMU_Model</w:t>
+      </w:r>
+      <w:proofErr w:type="spellEnd"/>
+      <w:r>
+        <w:rPr>
+          <w:lang w:val="en-GB"/>
+        </w:rPr>
+        <w:t xml:space="preserve"> project and then work from that.</w:t>
+      </w:r>
+    </w:p>
+    <w:p>
+      <w:pPr>
+        <w:rPr>
+          <w:lang w:val="en-GB"/>
+        </w:rPr>
+      </w:pPr>
+    </w:p>
+    <w:p>
+      <w:pPr>
+        <w:rPr>
+          <w:lang w:val="en-GB"/>
+        </w:rPr>
+      </w:pPr>
+      <w:r>
+        <w:rPr>
+          <w:lang w:val="en-GB"/>
+        </w:rPr>
+        <w:t xml:space="preserve">However first we need to complete the design. </w:t>
+      </w:r>
+      <w:r>
+        <w:rPr>
+          <w:lang w:val="en-GB"/>
+        </w:rPr>
+        <w:t>The design is created by u</w:t>
+      </w:r>
+      <w:r>
+        <w:rPr>
+          <w:lang w:val="en-GB"/>
+        </w:rPr>
+        <w:t xml:space="preserve">sing the design from Assignment 3.12.1 and modifying it </w:t>
+      </w:r>
+      <w:r>
+        <w:rPr>
+          <w:lang w:val="en-GB"/>
+        </w:rPr>
+        <w:t>accordingly:</w:t>
+      </w:r>
+    </w:p>
+    <w:p>
+      <w:pPr>
+        <w:rPr>
+          <w:lang w:val="en-GB"/>
+        </w:rPr>
+      </w:pPr>
+    </w:p>
+    <w:p>
+      <w:pPr>
+        <w:pStyle w:val="Listeafsnit"/>
+        <w:numPr>
+          <w:ilvl w:val="0"/>
+          <w:numId w:val="7"/>
+        </w:numPr>
+        <w:rPr>
+          <w:lang w:val="en-GB"/>
+        </w:rPr>
+      </w:pPr>
+      <w:r>
+        <w:rPr>
+          <w:lang w:val="en-GB"/>
+        </w:rPr>
+        <w:t>W</w:t>
+      </w:r>
+      <w:r>
+        <w:rPr>
+          <w:lang w:val="en-GB"/>
+        </w:rPr>
+        <w:t xml:space="preserve">e </w:t>
+      </w:r>
+      <w:r>
+        <w:rPr>
+          <w:lang w:val="en-GB"/>
+        </w:rPr>
+        <w:t xml:space="preserve">realize that the LMS filter does not require coefficients, so we remove these from the </w:t>
+      </w:r>
+      <w:proofErr w:type="spellStart"/>
+      <w:r>
+        <w:rPr>
+          <w:lang w:val="en-GB"/>
+        </w:rPr>
+        <w:t>PView</w:t>
+      </w:r>
+      <w:proofErr w:type="spellEnd"/>
+      <w:r>
+        <w:rPr>
+          <w:lang w:val="en-GB"/>
+        </w:rPr>
+        <w:t xml:space="preserve">. </w:t>
+      </w:r>
+    </w:p>
+    <w:p>
+      <w:pPr>
+        <w:pStyle w:val="Listeafsnit"/>
+        <w:numPr>
+          <w:ilvl w:val="0"/>
+          <w:numId w:val="7"/>
+        </w:numPr>
+        <w:rPr>
+          <w:lang w:val="en-GB"/>
+        </w:rPr>
+      </w:pPr>
+      <w:r>
+        <w:rPr>
+          <w:lang w:val="en-GB"/>
+        </w:rPr>
+        <w:t>W</w:t>
+      </w:r>
+      <w:r>
+        <w:rPr>
+          <w:lang w:val="en-GB"/>
+        </w:rPr>
+        <w:t xml:space="preserve">e add setting the convergence factor to the </w:t>
+      </w:r>
+      <w:proofErr w:type="spellStart"/>
+      <w:r>
+        <w:rPr>
+          <w:lang w:val="en-GB"/>
+        </w:rPr>
+        <w:t>PView</w:t>
+      </w:r>
+      <w:proofErr w:type="spellEnd"/>
+      <w:r>
+        <w:rPr>
+          <w:lang w:val="en-GB"/>
+        </w:rPr>
+        <w:t xml:space="preserve"> and </w:t>
+      </w:r>
+      <w:r>
+        <w:rPr>
+          <w:lang w:val="en-GB"/>
+        </w:rPr>
+        <w:t>create an appropriate channel.</w:t>
+      </w:r>
+      <w:r>
+        <w:rPr>
+          <w:lang w:val="en-GB"/>
+        </w:rPr>
+        <w:t xml:space="preserve"> No requirement that the length can be change</w:t>
+      </w:r>
+      <w:r>
+        <w:rPr>
+          <w:lang w:val="en-GB"/>
+        </w:rPr>
+        <w:t>d</w:t>
+      </w:r>
+      <w:r>
+        <w:rPr>
+          <w:lang w:val="en-GB"/>
+        </w:rPr>
+        <w:t xml:space="preserve"> exist</w:t>
+      </w:r>
+      <w:r>
+        <w:rPr>
+          <w:lang w:val="en-GB"/>
+        </w:rPr>
+        <w:t>s</w:t>
+      </w:r>
+      <w:r>
+        <w:rPr>
+          <w:lang w:val="en-GB"/>
+        </w:rPr>
+        <w:t xml:space="preserve"> so we leave it hard coded.</w:t>
+      </w:r>
+    </w:p>
+    <w:p>
+      <w:pPr>
+        <w:pStyle w:val="Listeafsnit"/>
+        <w:numPr>
+          <w:ilvl w:val="0"/>
+          <w:numId w:val="7"/>
+        </w:numPr>
+        <w:rPr>
+          <w:lang w:val="en-GB"/>
+        </w:rPr>
+      </w:pPr>
+      <w:r>
+        <w:rPr>
+          <w:lang w:val="en-GB"/>
+        </w:rPr>
+        <w:t>W</w:t>
+      </w:r>
+      <w:r>
+        <w:rPr>
+          <w:lang w:val="en-GB"/>
+        </w:rPr>
+        <w:t xml:space="preserve">e update </w:t>
+      </w:r>
+      <w:proofErr w:type="spellStart"/>
+      <w:r>
+        <w:rPr>
+          <w:lang w:val="en-GB"/>
+        </w:rPr>
+        <w:t>Algo</w:t>
+      </w:r>
+      <w:proofErr w:type="spellEnd"/>
+      <w:r>
+        <w:rPr>
+          <w:lang w:val="en-GB"/>
+        </w:rPr>
+        <w:t xml:space="preserve"> with the LMS filter algorithm</w:t>
+      </w:r>
+      <w:r>
+        <w:rPr>
+          <w:lang w:val="en-GB"/>
+        </w:rPr>
+        <w:t xml:space="preserve">, </w:t>
+      </w:r>
+      <w:r>
+        <w:rPr>
+          <w:lang w:val="en-GB"/>
+        </w:rPr>
+        <w:t>remove the coefficients</w:t>
+      </w:r>
+      <w:r>
+        <w:rPr>
+          <w:lang w:val="en-GB"/>
+        </w:rPr>
+        <w:t xml:space="preserve"> and add convergence factor.</w:t>
+      </w:r>
+    </w:p>
+    <w:p>
+      <w:pPr>
+        <w:pStyle w:val="Listeafsnit"/>
+        <w:numPr>
+          <w:ilvl w:val="0"/>
+          <w:numId w:val="7"/>
+        </w:numPr>
+        <w:rPr>
+          <w:lang w:val="en-GB"/>
+        </w:rPr>
+      </w:pPr>
+      <w:r>
+        <w:rPr>
+          <w:lang w:val="en-GB"/>
+        </w:rPr>
+        <w:t xml:space="preserve">We update </w:t>
+      </w:r>
+      <w:proofErr w:type="spellStart"/>
+      <w:r>
+        <w:rPr>
+          <w:lang w:val="en-GB"/>
+        </w:rPr>
+        <w:t>Algo</w:t>
+      </w:r>
+      <w:proofErr w:type="spellEnd"/>
+      <w:r>
+        <w:rPr>
+          <w:lang w:val="en-GB"/>
+        </w:rPr>
+        <w:t xml:space="preserve"> to only deliver 1 channel as output</w:t>
+      </w:r>
+    </w:p>
+    <w:p>
+      <w:pPr>
+        <w:pStyle w:val="Listeafsnit"/>
+        <w:numPr>
+          <w:ilvl w:val="0"/>
+          <w:numId w:val="7"/>
+        </w:numPr>
+        <w:rPr>
+          <w:lang w:val="en-GB"/>
+        </w:rPr>
+      </w:pPr>
+      <w:r>
+        <w:rPr>
+          <w:lang w:val="en-GB"/>
+        </w:rPr>
+        <w:t xml:space="preserve">We update Top to make the correct mapping between </w:t>
+      </w:r>
+      <w:proofErr w:type="spellStart"/>
+      <w:r>
+        <w:rPr>
+          <w:lang w:val="en-GB"/>
+        </w:rPr>
+        <w:t>PView</w:t>
+      </w:r>
+      <w:proofErr w:type="spellEnd"/>
+      <w:r>
+        <w:rPr>
+          <w:lang w:val="en-GB"/>
+        </w:rPr>
+        <w:t xml:space="preserve"> and </w:t>
+      </w:r>
+      <w:proofErr w:type="spellStart"/>
+      <w:r>
+        <w:rPr>
+          <w:lang w:val="en-GB"/>
+        </w:rPr>
+        <w:t>Algo</w:t>
+      </w:r>
+      <w:proofErr w:type="spellEnd"/>
+      <w:r>
+        <w:rPr>
+          <w:lang w:val="en-GB"/>
+        </w:rPr>
+        <w:t xml:space="preserve"> and </w:t>
+      </w:r>
+      <w:proofErr w:type="spellStart"/>
+      <w:r>
+        <w:rPr>
+          <w:lang w:val="en-GB"/>
+        </w:rPr>
+        <w:t>Algo</w:t>
+      </w:r>
+      <w:proofErr w:type="spellEnd"/>
+      <w:r>
+        <w:rPr>
+          <w:lang w:val="en-GB"/>
+        </w:rPr>
+        <w:t xml:space="preserve"> and </w:t>
+      </w:r>
+      <w:proofErr w:type="spellStart"/>
+      <w:r>
+        <w:rPr>
+          <w:lang w:val="en-GB"/>
+        </w:rPr>
+        <w:t>CodecSink</w:t>
+      </w:r>
+      <w:proofErr w:type="spellEnd"/>
+      <w:r>
+        <w:rPr>
+          <w:lang w:val="en-GB"/>
+        </w:rPr>
+        <w:t>.</w:t>
+      </w:r>
+    </w:p>
+    <w:p>
+      <w:pPr>
+        <w:pStyle w:val="Listeafsnit"/>
+        <w:numPr>
+          <w:ilvl w:val="0"/>
+          <w:numId w:val="7"/>
+        </w:numPr>
+        <w:rPr>
+          <w:lang w:val="en-GB"/>
+        </w:rPr>
+      </w:pPr>
+      <w:r>
+        <w:rPr>
+          <w:lang w:val="en-GB"/>
+        </w:rPr>
+        <w:t xml:space="preserve"> We </w:t>
+      </w:r>
+      <w:r>
+        <w:rPr>
+          <w:lang w:val="en-GB"/>
+        </w:rPr>
+        <w:t>u</w:t>
+      </w:r>
+      <w:r>
+        <w:rPr>
+          <w:lang w:val="en-GB"/>
+        </w:rPr>
+        <w:t xml:space="preserve">pdate </w:t>
+      </w:r>
+      <w:proofErr w:type="spellStart"/>
+      <w:r>
+        <w:rPr>
+          <w:lang w:val="en-GB"/>
+        </w:rPr>
+        <w:t>CodecSource</w:t>
+      </w:r>
+      <w:proofErr w:type="spellEnd"/>
+      <w:r>
+        <w:rPr>
+          <w:lang w:val="en-GB"/>
+        </w:rPr>
+        <w:t xml:space="preserve"> to </w:t>
+      </w:r>
+      <w:r>
+        <w:rPr>
+          <w:lang w:val="en-GB"/>
+        </w:rPr>
+        <w:t>read in the correct files and do a little renaming of channels.</w:t>
+      </w:r>
+    </w:p>
+    <w:p>
+      <w:pPr>
+        <w:rPr>
+          <w:lang w:val="en-GB"/>
+        </w:rPr>
+      </w:pPr>
+    </w:p>
+    <w:p>
+      <w:pPr>
+        <w:rPr>
+          <w:lang w:val="en-GB"/>
+        </w:rPr>
+      </w:pPr>
+      <w:r>
+        <w:rPr>
+          <w:lang w:val="en-GB"/>
+        </w:rPr>
+        <w:t xml:space="preserve">The </w:t>
+      </w:r>
+      <w:proofErr w:type="spellStart"/>
+      <w:r>
+        <w:rPr>
+          <w:lang w:val="en-GB"/>
+        </w:rPr>
+        <w:t>LAVMU_Model</w:t>
+      </w:r>
+      <w:proofErr w:type="spellEnd"/>
+      <w:r>
+        <w:rPr>
+          <w:lang w:val="en-GB"/>
+        </w:rPr>
+        <w:t xml:space="preserve"> already reads it input from two files, representing </w:t>
+      </w:r>
+      <w:r>
+        <w:rPr>
+          <w:lang w:val="en-GB"/>
+        </w:rPr>
+        <w:t xml:space="preserve">most likely </w:t>
+      </w:r>
+      <w:r>
+        <w:rPr>
+          <w:lang w:val="en-GB"/>
+        </w:rPr>
+        <w:t xml:space="preserve">the left and right channels of the stereo signal respectively. The LMS filter takes a noise and </w:t>
+      </w:r>
+      <w:proofErr w:type="spellStart"/>
+      <w:r>
+        <w:rPr>
+          <w:lang w:val="en-GB"/>
+        </w:rPr>
+        <w:t>noise+signal</w:t>
+      </w:r>
+      <w:proofErr w:type="spellEnd"/>
+      <w:r>
+        <w:rPr>
+          <w:lang w:val="en-GB"/>
+        </w:rPr>
+        <w:t xml:space="preserve"> input, but as there is no requirement that the filtered signal should be a stereo signal, </w:t>
+      </w:r>
+      <w:r>
+        <w:rPr>
+          <w:lang w:val="en-GB"/>
+        </w:rPr>
+        <w:t xml:space="preserve">so </w:t>
+      </w:r>
+      <w:r>
+        <w:rPr>
+          <w:lang w:val="en-GB"/>
+        </w:rPr>
+        <w:t xml:space="preserve">we can simply assume two mono microphones. Alternatively we would need two </w:t>
+      </w:r>
+      <w:proofErr w:type="spellStart"/>
+      <w:r>
+        <w:rPr>
+          <w:lang w:val="en-GB"/>
+        </w:rPr>
+        <w:t>CodecSources</w:t>
+      </w:r>
+      <w:proofErr w:type="spellEnd"/>
+      <w:r>
+        <w:rPr>
+          <w:lang w:val="en-GB"/>
+        </w:rPr>
+        <w:t xml:space="preserve"> and two LMS filters and then a mixer, but that is not what we are going to do </w:t>
+      </w:r>
+      <w:r>
+        <w:rPr>
+          <w:lang w:val="en-GB"/>
+        </w:rPr>
+        <w:sym w:font="Wingdings" w:char="F04A"/>
+      </w:r>
+    </w:p>
+    <w:p>
+      <w:pPr>
+        <w:rPr>
+          <w:lang w:val="en-GB"/>
+        </w:rPr>
+      </w:pPr>
+    </w:p>
+    <w:p>
+      <w:pPr>
+        <w:rPr>
+          <w:lang w:val="en-GB"/>
+        </w:rPr>
+      </w:pPr>
+      <w:r>
+        <w:rPr>
+          <w:lang w:val="en-GB"/>
+        </w:rPr>
+        <w:t xml:space="preserve">I also decided to remove the reset code and simply have the </w:t>
+      </w:r>
+      <w:proofErr w:type="spellStart"/>
+      <w:r>
+        <w:rPr>
+          <w:lang w:val="en-GB"/>
+        </w:rPr>
+        <w:t>Algo</w:t>
+      </w:r>
+      <w:proofErr w:type="spellEnd"/>
+      <w:r>
+        <w:rPr>
+          <w:lang w:val="en-GB"/>
+        </w:rPr>
+        <w:t xml:space="preserve"> code automatically reset when the convergence factor change</w:t>
+      </w:r>
+      <w:r>
+        <w:rPr>
+          <w:lang w:val="en-GB"/>
+        </w:rPr>
+        <w:t>s</w:t>
+      </w:r>
+      <w:r>
+        <w:rPr>
+          <w:lang w:val="en-GB"/>
+        </w:rPr>
+        <w:t>.</w:t>
+      </w:r>
+    </w:p>
+    <w:p>
+      <w:pPr>
+        <w:rPr>
+          <w:lang w:val="en-GB"/>
+        </w:rPr>
+      </w:pPr>
+    </w:p>
+    <w:p>
+      <w:pPr>
+        <w:rPr>
+          <w:lang w:val="en-GB"/>
+        </w:rPr>
+      </w:pPr>
+      <w:r>
+        <w:rPr>
+          <w:lang w:val="en-GB"/>
+        </w:rPr>
+        <w:t xml:space="preserve">As </w:t>
+      </w:r>
+      <w:r>
+        <w:rPr>
+          <w:lang w:val="en-GB"/>
+        </w:rPr>
+        <w:t xml:space="preserve">there </w:t>
+      </w:r>
+      <w:proofErr w:type="gramStart"/>
+      <w:r>
+        <w:rPr>
+          <w:lang w:val="en-GB"/>
+        </w:rPr>
+        <w:t>are no</w:t>
+      </w:r>
+      <w:r>
+        <w:rPr>
+          <w:lang w:val="en-GB"/>
+        </w:rPr>
+        <w:t xml:space="preserve"> extern</w:t>
+      </w:r>
+      <w:proofErr w:type="gramEnd"/>
+      <w:r>
+        <w:rPr>
+          <w:lang w:val="en-GB"/>
+        </w:rPr>
+        <w:t xml:space="preserve"> “</w:t>
+      </w:r>
+      <w:proofErr w:type="spellStart"/>
+      <w:r>
+        <w:rPr>
+          <w:lang w:val="en-GB"/>
+        </w:rPr>
+        <w:t>C”in</w:t>
+      </w:r>
+      <w:proofErr w:type="spellEnd"/>
+      <w:r>
+        <w:rPr>
+          <w:lang w:val="en-GB"/>
+        </w:rPr>
+        <w:t xml:space="preserve"> the </w:t>
+      </w:r>
+      <w:proofErr w:type="spellStart"/>
+      <w:r>
+        <w:rPr>
+          <w:lang w:val="en-GB"/>
+        </w:rPr>
+        <w:t>LMSFilter.h</w:t>
+      </w:r>
+      <w:proofErr w:type="spellEnd"/>
+      <w:r>
+        <w:rPr>
+          <w:lang w:val="en-GB"/>
+        </w:rPr>
+        <w:t xml:space="preserve"> the methods are name mangled to allow c++ overloading, so I had to add this. Alternatively we could have changed to </w:t>
+      </w:r>
+      <w:proofErr w:type="spellStart"/>
+      <w:r>
+        <w:rPr>
+          <w:lang w:val="en-GB"/>
+        </w:rPr>
+        <w:t>LMSFilter.c</w:t>
+      </w:r>
+      <w:proofErr w:type="spellEnd"/>
+      <w:r>
+        <w:rPr>
+          <w:lang w:val="en-GB"/>
+        </w:rPr>
+        <w:t xml:space="preserve"> to </w:t>
+      </w:r>
+      <w:proofErr w:type="spellStart"/>
+      <w:r>
+        <w:rPr>
+          <w:lang w:val="en-GB"/>
+        </w:rPr>
+        <w:t>LMSFilter.cpp</w:t>
+      </w:r>
+      <w:proofErr w:type="spellEnd"/>
+      <w:r>
+        <w:rPr>
+          <w:lang w:val="en-GB"/>
+        </w:rPr>
+        <w:t>, but that is not a nice solution.</w:t>
+      </w:r>
+      <w:r>
+        <w:rPr>
+          <w:lang w:val="en-GB"/>
+        </w:rPr>
+        <w:t xml:space="preserve"> As the </w:t>
+      </w:r>
+      <w:proofErr w:type="spellStart"/>
+      <w:r>
+        <w:rPr>
+          <w:lang w:val="en-GB"/>
+        </w:rPr>
+        <w:t>LMSFilter</w:t>
+      </w:r>
+      <w:proofErr w:type="spellEnd"/>
+      <w:r>
+        <w:rPr>
+          <w:lang w:val="en-GB"/>
+        </w:rPr>
+        <w:t xml:space="preserve"> is only included once we decided to encase the include statement in extern “C”, thereby keeping the </w:t>
+      </w:r>
+      <w:proofErr w:type="spellStart"/>
+      <w:r>
+        <w:rPr>
+          <w:lang w:val="en-GB"/>
+        </w:rPr>
+        <w:t>LMSFilter</w:t>
+      </w:r>
+      <w:proofErr w:type="spellEnd"/>
+      <w:r>
+        <w:rPr>
+          <w:lang w:val="en-GB"/>
+        </w:rPr>
+        <w:t xml:space="preserve"> files intact.</w:t>
+      </w:r>
+    </w:p>
+    <w:p>
+      <w:pPr>
+        <w:rPr>
+          <w:lang w:val="en-GB"/>
+        </w:rPr>
+      </w:pPr>
+    </w:p>
+    <w:p>
+      <w:pPr>
+        <w:rPr>
+          <w:lang w:val="en-GB"/>
+        </w:rPr>
+      </w:pPr>
+      <w:r>
+        <w:rPr>
+          <w:lang w:val="en-GB"/>
+        </w:rPr>
+        <w:t xml:space="preserve">When working on the </w:t>
+      </w:r>
+      <w:proofErr w:type="spellStart"/>
+      <w:r>
+        <w:rPr>
+          <w:lang w:val="en-GB"/>
+        </w:rPr>
+        <w:t>CodecSource</w:t>
+      </w:r>
+      <w:proofErr w:type="spellEnd"/>
+      <w:r>
+        <w:rPr>
+          <w:lang w:val="en-GB"/>
+        </w:rPr>
+        <w:t xml:space="preserve"> I discovered that the channels right and left, which I expected to simply change to Signal and </w:t>
+      </w:r>
+      <w:proofErr w:type="spellStart"/>
+      <w:proofErr w:type="gramStart"/>
+      <w:r>
+        <w:rPr>
+          <w:lang w:val="en-GB"/>
+        </w:rPr>
+        <w:t>Signal+Noise</w:t>
+      </w:r>
+      <w:proofErr w:type="spellEnd"/>
+      <w:proofErr w:type="gramEnd"/>
+      <w:r>
+        <w:rPr>
+          <w:lang w:val="en-GB"/>
+        </w:rPr>
+        <w:t xml:space="preserve"> are </w:t>
+      </w:r>
+      <w:proofErr w:type="spellStart"/>
+      <w:r>
+        <w:rPr>
+          <w:lang w:val="en-GB"/>
+        </w:rPr>
+        <w:t>processind</w:t>
+      </w:r>
+      <w:proofErr w:type="spellEnd"/>
+      <w:r>
+        <w:rPr>
+          <w:lang w:val="en-GB"/>
+        </w:rPr>
+        <w:t xml:space="preserve"> in separate Audio clock cycles. This means that the right and left channels are not processed with 96 kHz each, but rather that they alternate with 96 kHz. They are in other words 1/96000 of a second of from each other. This is not a very nice way to sample a stereo signal, but then nowhere does it say that this is a stereo signal. For the LMS algorithm we want the samples to be taken “at the same time”. Naturally this is an impossible, but we should certainly strive to take them as close to each other as possible. This might be in two separate Audio clock ticks, giving a gap of 1/12000000 of a second between samples. I will however assume that we can sample the ADC’s “simultaneous”, perhaps by simply changing a logic level on an input of the ADC indicating it should take a sample,</w:t>
+      </w:r>
+      <w:r>
+        <w:rPr>
+          <w:lang w:val="en-GB"/>
+        </w:rPr>
+        <w:t xml:space="preserve"> allowing the </w:t>
+      </w:r>
+      <w:r>
+        <w:rPr>
+          <w:lang w:val="en-GB"/>
+        </w:rPr>
+        <w:t xml:space="preserve">sample </w:t>
+      </w:r>
+      <w:r>
+        <w:rPr>
+          <w:lang w:val="en-GB"/>
+        </w:rPr>
+        <w:t>to</w:t>
+      </w:r>
+      <w:r>
+        <w:rPr>
+          <w:lang w:val="en-GB"/>
+        </w:rPr>
+        <w:t xml:space="preserve"> be read from the ADC</w:t>
+      </w:r>
+      <w:r>
+        <w:rPr>
+          <w:lang w:val="en-GB"/>
+        </w:rPr>
+        <w:t>s</w:t>
+      </w:r>
+      <w:r>
+        <w:rPr>
+          <w:lang w:val="en-GB"/>
+        </w:rPr>
+        <w:t xml:space="preserve"> at different times, without loosing the “same time”. </w:t>
+      </w:r>
+      <w:r>
+        <w:rPr>
+          <w:lang w:val="en-GB"/>
+        </w:rPr>
+        <w:t xml:space="preserve">This logic level change can be done in at most 2 main clock cycles, i.e. with a gap of 1/50000000 of a second between samples. </w:t>
+      </w:r>
+      <w:r>
+        <w:rPr>
+          <w:lang w:val="en-GB"/>
+        </w:rPr>
+        <w:t>In the implementation I will simply add a second audio channel and write to both channels at 96 kHz.</w:t>
+      </w:r>
+    </w:p>
+    <w:p>
+      <w:pPr>
+        <w:rPr>
+          <w:lang w:val="en-GB"/>
+        </w:rPr>
+      </w:pPr>
+    </w:p>
+    <w:p>
+      <w:pPr>
+        <w:rPr>
+          <w:lang w:val="en-GB"/>
+        </w:rPr>
+      </w:pPr>
+      <w:r>
+        <w:rPr>
+          <w:lang w:val="en-GB"/>
+        </w:rPr>
+        <w:t xml:space="preserve">We keep the </w:t>
+      </w:r>
+      <w:proofErr w:type="spellStart"/>
+      <w:r>
+        <w:rPr>
+          <w:lang w:val="en-GB"/>
+        </w:rPr>
+        <w:t>AudioSync</w:t>
+      </w:r>
+      <w:proofErr w:type="spellEnd"/>
+      <w:r>
+        <w:rPr>
+          <w:lang w:val="en-GB"/>
+        </w:rPr>
+        <w:t xml:space="preserve"> to allow the </w:t>
+      </w:r>
+      <w:proofErr w:type="spellStart"/>
+      <w:r>
+        <w:rPr>
+          <w:lang w:val="en-GB"/>
+        </w:rPr>
+        <w:t>Algo</w:t>
+      </w:r>
+      <w:proofErr w:type="spellEnd"/>
+      <w:r>
+        <w:rPr>
+          <w:lang w:val="en-GB"/>
+        </w:rPr>
+        <w:t xml:space="preserve"> loop to run faster than the sampling, but it no longer switch between </w:t>
+      </w:r>
+      <w:r>
+        <w:rPr>
+          <w:lang w:val="en-GB"/>
+        </w:rPr>
+        <w:t>channels;</w:t>
+      </w:r>
+      <w:r>
+        <w:rPr>
+          <w:lang w:val="en-GB"/>
+        </w:rPr>
+        <w:t xml:space="preserve"> it is only used t</w:t>
+      </w:r>
+      <w:r>
+        <w:rPr>
+          <w:lang w:val="en-GB"/>
+        </w:rPr>
+        <w:t>o</w:t>
+      </w:r>
+      <w:r>
+        <w:rPr>
+          <w:lang w:val="en-GB"/>
+        </w:rPr>
+        <w:t xml:space="preserve"> indicate that a new sample is ready.</w:t>
+      </w:r>
+    </w:p>
+    <w:p>
+      <w:pPr>
+        <w:rPr>
+          <w:lang w:val="en-GB"/>
+        </w:rPr>
+      </w:pPr>
+    </w:p>
+    <w:p>
+      <w:pPr>
+        <w:rPr>
+          <w:lang w:val="en-GB"/>
+        </w:rPr>
+      </w:pPr>
+      <w:r>
+        <w:rPr>
+          <w:lang w:val="en-GB"/>
+        </w:rPr>
+        <w:t xml:space="preserve">The </w:t>
+      </w:r>
+      <w:proofErr w:type="spellStart"/>
+      <w:r>
+        <w:rPr>
+          <w:lang w:val="en-GB"/>
+        </w:rPr>
+        <w:t>CodecSinc</w:t>
+      </w:r>
+      <w:proofErr w:type="spellEnd"/>
+      <w:r>
+        <w:rPr>
+          <w:lang w:val="en-GB"/>
+        </w:rPr>
+        <w:t xml:space="preserve"> is updated to simply write the </w:t>
+      </w:r>
+      <w:proofErr w:type="spellStart"/>
+      <w:r>
+        <w:rPr>
+          <w:lang w:val="en-GB"/>
+        </w:rPr>
+        <w:t>AudioOut</w:t>
+      </w:r>
+      <w:proofErr w:type="spellEnd"/>
+      <w:r>
+        <w:rPr>
+          <w:lang w:val="en-GB"/>
+        </w:rPr>
+        <w:t xml:space="preserve"> to the file and not switch between left and right channel.</w:t>
+      </w:r>
+    </w:p>
+    <w:p>
+      <w:pPr>
+        <w:rPr>
+          <w:lang w:val="en-GB"/>
+        </w:rPr>
+      </w:pPr>
+    </w:p>
+    <w:p>
+      <w:pPr>
+        <w:rPr>
+          <w:lang w:val="en-GB"/>
+        </w:rPr>
+      </w:pPr>
+      <w:r>
+        <w:rPr>
+          <w:lang w:val="en-GB"/>
+        </w:rPr>
+        <w:t xml:space="preserve">Putting it all together </w:t>
+      </w:r>
+      <w:r>
+        <w:rPr>
+          <w:lang w:val="en-GB"/>
+        </w:rPr>
+        <w:t>gives us the design below:</w:t>
+      </w:r>
+    </w:p>
+    <w:p>
+      <w:pPr>
+        <w:rPr>
+          <w:lang w:val="en-GB"/>
+        </w:rPr>
+      </w:pPr>
+    </w:p>
+    <w:p>
+      <w:pPr>
+        <w:rPr>
+          <w:lang w:val="en-GB"/>
+        </w:rPr>
+      </w:pPr>
+      <w:r>
+        <w:object w:dxaOrig="11082" w:dyaOrig="12996">
+          <v:shapetype id="_x0000_t75" coordsize="21600,21600" o:spt="75" o:preferrelative="t" path="m@4@5l@4@11@9@11@9@5xe" filled="f" stroked="f">
+            <v:stroke joinstyle="miter"/>
+            <v:formulas>
+              <v:f eqn="if lineDrawn pixelLineWidth 0"/>
+              <v:f eqn="sum @0 1 0"/>
+              <v:f eqn="sum 0 0 @1"/>
+              <v:f eqn="prod @2 1 2"/>
+              <v:f eqn="prod @3 21600 pixelWidth"/>
+              <v:f eqn="prod @3 21600 pixelHeight"/>
+              <v:f eqn="sum @0 0 1"/>
+              <v:f eqn="prod @6 1 2"/>
+              <v:f eqn="prod @7 21600 pixelWidth"/>
+              <v:f eqn="sum @8 21600 0"/>
+              <v:f eqn="prod @7 21600 pixelHeight"/>
+              <v:f eqn="sum @10 21600 0"/>
+            </v:formulas>
+            <v:path o:extrusionok="f" gradientshapeok="t" o:connecttype="rect"/>
+            <o:lock v:ext="edit" aspectratio="t"/>
+          </v:shapetype>
+          <v:shape id="_x0000_i1026" type="#_x0000_t75" style="width:481.5pt;height:564.75pt" o:ole="">
+            <v:imagedata r:id="rId8" o:title=""/>
+          </v:shape>
+          <o:OLEObject Type="Embed" ProgID="Visio.Drawing.11" ShapeID="_x0000_i1026" DrawAspect="Content" ObjectID="_1353438447" r:id="rId9"/>
+        </w:object>
+      </w:r>
+    </w:p>
+    <w:p>
+      <w:pPr>
+        <w:rPr>
+          <w:lang w:val="en-GB"/>
+        </w:rPr>
+      </w:pPr>
+    </w:p>
+    <w:p>
+      <w:pPr>
+        <w:rPr>
+          <w:lang w:val="en-GB"/>
+        </w:rPr>
+      </w:pPr>
+      <w:r>
+        <w:rPr>
+          <w:lang w:val="en-GB"/>
+        </w:rPr>
+        <w:t xml:space="preserve">Naturally to do this design we should draw a lot more diagrams. A Block diagram and a few inner block diagrams would be an absolute minimum to show ownership, dependencies and communication channels. </w:t>
+      </w:r>
+      <w:r>
+        <w:rPr>
+          <w:lang w:val="en-GB"/>
+        </w:rPr>
         <w:lastRenderedPageBreak/>
-        <w:t>Assignment 3.12.1</w:t>
-      </w:r>
-    </w:p>
-    <w:p>
-      <w:pPr>
-        <w:rPr>
-          <w:lang w:val="en-GB"/>
-        </w:rPr>
-      </w:pPr>
-      <w:r>
-        <w:rPr>
-          <w:lang w:val="en-GB"/>
-        </w:rPr>
-        <w:t xml:space="preserve">TLM is a system level model and is in </w:t>
+        <w:t xml:space="preserve">Furthermore a sequence/activity diagram or FSM to show the sampling and finally naturally a deployment diagram to show the HW/SW layout. All of these things will however be left as an exercise </w:t>
+      </w:r>
+      <w:r>
+        <w:rPr>
+          <w:lang w:val="en-GB"/>
+        </w:rPr>
+        <w:t>for</w:t>
+      </w:r>
+      <w:r>
+        <w:rPr>
+          <w:lang w:val="en-GB"/>
+        </w:rPr>
+        <w:t xml:space="preserve"> the reader </w:t>
+      </w:r>
+      <w:r>
+        <w:rPr>
+          <w:lang w:val="en-GB"/>
+        </w:rPr>
+        <w:sym w:font="Wingdings" w:char="F04A"/>
+      </w:r>
+    </w:p>
+    <w:p>
+      <w:pPr>
+        <w:rPr>
+          <w:lang w:val="en-GB"/>
+        </w:rPr>
+      </w:pPr>
+    </w:p>
+    <w:p>
+      <w:pPr>
+        <w:rPr>
+          <w:lang w:val="en-GB"/>
+        </w:rPr>
+      </w:pPr>
+      <w:r>
+        <w:rPr>
+          <w:lang w:val="en-GB"/>
+        </w:rPr>
+        <w:t>For the code please refer to the subversion repository at:</w:t>
+      </w:r>
+    </w:p>
+    <w:p>
+      <w:pPr>
+        <w:rPr>
+          <w:lang w:val="en-GB"/>
+        </w:rPr>
+      </w:pPr>
+    </w:p>
+    <w:p>
+      <w:pPr>
+        <w:rPr>
+          <w:lang w:val="en-GB"/>
+        </w:rPr>
+      </w:pPr>
+    </w:p>
+    <w:p>
+      <w:pPr>
+        <w:pStyle w:val="Overskrift1"/>
+        <w:rPr>
+          <w:lang w:val="en-GB"/>
+        </w:rPr>
+      </w:pPr>
+      <w:r>
+        <w:rPr>
+          <w:lang w:val="en-GB"/>
+        </w:rPr>
+        <w:t>Conclusion</w:t>
+      </w:r>
+    </w:p>
+    <w:p>
+      <w:pPr>
+        <w:rPr>
+          <w:lang w:val="en-GB"/>
+        </w:rPr>
+      </w:pPr>
+      <w:r>
+        <w:rPr>
+          <w:lang w:val="en-GB"/>
+        </w:rPr>
+        <w:t xml:space="preserve">The exercise has given me a good understanding of the </w:t>
       </w:r>
       <w:proofErr w:type="spellStart"/>
       <w:r>
@@ -1302,21 +2946,67 @@
         <w:rPr>
           <w:lang w:val="en-GB"/>
         </w:rPr>
-        <w:t xml:space="preserve"> a matter of augmenting the </w:t>
-      </w:r>
-      <w:proofErr w:type="spellStart"/>
-      <w:r>
-        <w:rPr>
-          <w:lang w:val="en-GB"/>
-        </w:rPr>
-        <w:t>MoC</w:t>
-      </w:r>
-      <w:proofErr w:type="spellEnd"/>
-      <w:r>
-        <w:rPr>
-          <w:lang w:val="en-GB"/>
-        </w:rPr>
-        <w:t xml:space="preserve"> (in </w:t>
+        <w:t xml:space="preserve"> API, and simulating channels and HW/SW interfaces. </w:t>
+      </w:r>
+      <w:r>
+        <w:rPr>
+          <w:lang w:val="en-GB"/>
+        </w:rPr>
+        <w:t>The</w:t>
+      </w:r>
+      <w:r>
+        <w:rPr>
+          <w:lang w:val="en-GB"/>
+        </w:rPr>
+        <w:t xml:space="preserve">re is one aspect of interest and that is how the </w:t>
+      </w:r>
+      <w:proofErr w:type="spellStart"/>
+      <w:r>
+        <w:rPr>
+          <w:lang w:val="en-GB"/>
+        </w:rPr>
+        <w:t>AudioSync</w:t>
+      </w:r>
+      <w:proofErr w:type="spellEnd"/>
+      <w:r>
+        <w:rPr>
+          <w:lang w:val="en-GB"/>
+        </w:rPr>
+        <w:t xml:space="preserve"> is set and reset. Assuming a standard multi</w:t>
+      </w:r>
+      <w:r>
+        <w:rPr>
+          <w:lang w:val="en-GB"/>
+        </w:rPr>
+        <w:t xml:space="preserve">-threaded application checking a message queue and/or semaphore for data it is not possible (or at least extremely complicated) to know on what tick the scheduler is going to assign execution to the given thread. In this example where we have a </w:t>
+      </w:r>
+      <w:proofErr w:type="spellStart"/>
+      <w:r>
+        <w:rPr>
+          <w:lang w:val="en-GB"/>
+        </w:rPr>
+        <w:t>CodecSource</w:t>
+      </w:r>
+      <w:proofErr w:type="spellEnd"/>
+      <w:r>
+        <w:rPr>
+          <w:lang w:val="en-GB"/>
+        </w:rPr>
+        <w:t xml:space="preserve"> “thread” supplying data at 96 kHz on a 12MHz clock to an algorithm “thread” receiving data on the same 12MHz clock (slightly odd, as mentioned earlier), and finally sending the data to a </w:t>
+      </w:r>
+      <w:proofErr w:type="spellStart"/>
+      <w:r>
+        <w:rPr>
+          <w:lang w:val="en-GB"/>
+        </w:rPr>
+        <w:t>CodecSink</w:t>
+      </w:r>
+      <w:proofErr w:type="spellEnd"/>
+      <w:r>
+        <w:rPr>
+          <w:lang w:val="en-GB"/>
+        </w:rPr>
+        <w:t xml:space="preserve"> thread receiving data on the same 12MHz clock as the others. As the algorithm does all the processing in 0 time technically the whole thing could be over on the same tick, but it depends on how the scheduling is, as is shown on the below diagram. It is very likely that </w:t>
       </w:r>
       <w:proofErr w:type="spellStart"/>
       <w:r>
@@ -1330,19 +3020,7 @@
         <w:rPr>
           <w:lang w:val="en-GB"/>
         </w:rPr>
-        <w:t xml:space="preserve">) with timing constraints. </w:t>
-      </w:r>
-      <w:r>
-        <w:rPr>
-          <w:lang w:val="en-GB"/>
-        </w:rPr>
-        <w:t xml:space="preserve">The TLM may be made timed. </w:t>
-      </w:r>
-      <w:r>
-        <w:rPr>
-          <w:lang w:val="en-GB"/>
-        </w:rPr>
-        <w:t xml:space="preserve">This may be done by augmenting the code with wait statements for the different blocks. At the lowest level of implementation it should be for every Basic Block, but it may be done by simply estimating how much an entire transaction will take and then place the wait after that. It is possible to extend the TLM with more detail, like “implementing” the communication busses in </w:t>
+        <w:t xml:space="preserve"> has a deterministic answer (I have not fully read the </w:t>
       </w:r>
       <w:proofErr w:type="spellStart"/>
       <w:r>
@@ -1356,627 +3034,33 @@
         <w:rPr>
           <w:lang w:val="en-GB"/>
         </w:rPr>
-        <w:t xml:space="preserve"> and then augmenting this implementation with timing. </w:t>
-      </w:r>
-    </w:p>
-    <w:p>
-      <w:pPr>
-        <w:rPr>
-          <w:lang w:val="en-GB"/>
-        </w:rPr>
-      </w:pPr>
-    </w:p>
-    <w:p>
-      <w:pPr>
-        <w:rPr>
-          <w:lang w:val="en-GB"/>
-        </w:rPr>
-      </w:pPr>
-      <w:r>
-        <w:rPr>
-          <w:lang w:val="en-GB"/>
-        </w:rPr>
-        <w:t xml:space="preserve">CAM is a model that is accurate down to the individual logic level changes, and is therefore accurate to the lowest timing level. A CAM </w:t>
-      </w:r>
-      <w:r>
-        <w:rPr>
-          <w:lang w:val="en-GB"/>
-        </w:rPr>
-        <w:t xml:space="preserve">can be simulated and be fully accurate compared to the actual execution an </w:t>
-      </w:r>
-      <w:r>
-        <w:rPr>
-          <w:lang w:val="en-GB"/>
-        </w:rPr>
-        <w:t xml:space="preserve">FPGA or ASIC. </w:t>
-      </w:r>
-    </w:p>
-    <w:p>
-      <w:pPr>
-        <w:rPr>
-          <w:lang w:val="en-GB"/>
-        </w:rPr>
-      </w:pPr>
-    </w:p>
-    <w:p>
-      <w:pPr>
-        <w:rPr>
-          <w:lang w:val="en-GB"/>
-        </w:rPr>
-      </w:pPr>
-      <w:r>
-        <w:rPr>
-          <w:lang w:val="en-GB"/>
-        </w:rPr>
-        <w:t xml:space="preserve">In the </w:t>
-      </w:r>
-      <w:proofErr w:type="spellStart"/>
-      <w:r>
-        <w:rPr>
-          <w:lang w:val="en-GB"/>
-        </w:rPr>
-        <w:t>SystemC</w:t>
-      </w:r>
-      <w:proofErr w:type="spellEnd"/>
-      <w:r>
-        <w:rPr>
-          <w:lang w:val="en-GB"/>
-        </w:rPr>
-        <w:t xml:space="preserve"> class diagram the IIR algorithm is implemented in the </w:t>
-      </w:r>
-      <w:proofErr w:type="spellStart"/>
-      <w:r>
-        <w:rPr>
-          <w:lang w:val="en-GB"/>
-        </w:rPr>
-        <w:t>Algo</w:t>
-      </w:r>
-      <w:proofErr w:type="spellEnd"/>
-      <w:r>
-        <w:rPr>
-          <w:lang w:val="en-GB"/>
-        </w:rPr>
-        <w:t xml:space="preserve"> class and </w:t>
-      </w:r>
-      <w:r>
-        <w:rPr>
-          <w:lang w:val="en-GB"/>
-        </w:rPr>
-        <w:t>that no consideration is given to execution time of the algorithm, making it an untimed TLM. T</w:t>
-      </w:r>
-      <w:r>
-        <w:rPr>
-          <w:lang w:val="en-GB"/>
-        </w:rPr>
-        <w:t xml:space="preserve">he interface to the IIR algorithm is implemented in the Codec Source and Codec Sink. </w:t>
-      </w:r>
-      <w:r>
-        <w:rPr>
-          <w:lang w:val="en-GB"/>
-        </w:rPr>
-        <w:t xml:space="preserve">Here it may be seen that the </w:t>
-      </w:r>
-      <w:r>
-        <w:rPr>
-          <w:lang w:val="en-GB"/>
-        </w:rPr>
-        <w:t xml:space="preserve">sampling of the input signal, and the reception of output from the </w:t>
-      </w:r>
-      <w:proofErr w:type="spellStart"/>
-      <w:r>
-        <w:rPr>
-          <w:lang w:val="en-GB"/>
-        </w:rPr>
-        <w:t>Algo</w:t>
-      </w:r>
-      <w:proofErr w:type="spellEnd"/>
-      <w:r>
-        <w:rPr>
-          <w:lang w:val="en-GB"/>
-        </w:rPr>
-        <w:t xml:space="preserve"> class is clock accurate, meaning that it is done on the </w:t>
-      </w:r>
-      <w:proofErr w:type="spellStart"/>
-      <w:r>
-        <w:rPr>
-          <w:lang w:val="en-GB"/>
-        </w:rPr>
-        <w:t>AudioClock</w:t>
-      </w:r>
-      <w:proofErr w:type="spellEnd"/>
-      <w:r>
-        <w:rPr>
-          <w:lang w:val="en-GB"/>
-        </w:rPr>
-        <w:t>, sampled down to 96kHz, making it BCAM accurate</w:t>
-      </w:r>
-      <w:r>
-        <w:rPr>
-          <w:lang w:val="en-GB"/>
-        </w:rPr>
-        <w:t xml:space="preserve"> on the A/D converter sampling. The </w:t>
-      </w:r>
-      <w:proofErr w:type="spellStart"/>
-      <w:r>
-        <w:rPr>
-          <w:lang w:val="en-GB"/>
-        </w:rPr>
-        <w:t>CodecSink</w:t>
-      </w:r>
-      <w:proofErr w:type="spellEnd"/>
-      <w:r>
-        <w:rPr>
-          <w:lang w:val="en-GB"/>
-        </w:rPr>
-        <w:t xml:space="preserve"> awaits data from the </w:t>
-      </w:r>
-    </w:p>
-    <w:p>
-      <w:pPr>
-        <w:rPr>
-          <w:lang w:val="en-GB"/>
-        </w:rPr>
-      </w:pPr>
-    </w:p>
-    <w:p>
-      <w:pPr>
-        <w:rPr>
-          <w:lang w:val="en-GB"/>
-        </w:rPr>
-      </w:pPr>
-      <w:proofErr w:type="spellStart"/>
-      <w:r>
-        <w:rPr>
-          <w:lang w:val="en-GB"/>
-        </w:rPr>
-        <w:t>Codec</w:t>
-      </w:r>
-      <w:r>
-        <w:rPr>
-          <w:lang w:val="en-GB"/>
-        </w:rPr>
-        <w:t>S</w:t>
-      </w:r>
-      <w:r>
-        <w:rPr>
-          <w:lang w:val="en-GB"/>
-        </w:rPr>
-        <w:t>our</w:t>
-      </w:r>
-      <w:r>
-        <w:rPr>
-          <w:lang w:val="en-GB"/>
-        </w:rPr>
-        <w:t>ce</w:t>
-      </w:r>
-      <w:proofErr w:type="spellEnd"/>
-      <w:r>
-        <w:rPr>
-          <w:lang w:val="en-GB"/>
-        </w:rPr>
-        <w:t xml:space="preserve"> and </w:t>
-      </w:r>
-      <w:proofErr w:type="spellStart"/>
-      <w:r>
-        <w:rPr>
-          <w:lang w:val="en-GB"/>
-        </w:rPr>
-        <w:t>C</w:t>
-      </w:r>
-      <w:r>
-        <w:rPr>
-          <w:lang w:val="en-GB"/>
-        </w:rPr>
-        <w:t>odec</w:t>
-      </w:r>
-      <w:r>
-        <w:rPr>
-          <w:lang w:val="en-GB"/>
-        </w:rPr>
-        <w:t>Sink</w:t>
-      </w:r>
-      <w:proofErr w:type="spellEnd"/>
-      <w:r>
-        <w:rPr>
-          <w:lang w:val="en-GB"/>
-        </w:rPr>
-        <w:t xml:space="preserve"> is </w:t>
-      </w:r>
-      <w:proofErr w:type="spellStart"/>
-      <w:r>
-        <w:rPr>
-          <w:lang w:val="en-GB"/>
-        </w:rPr>
-        <w:t>AudioClock</w:t>
-      </w:r>
-      <w:proofErr w:type="spellEnd"/>
-      <w:r>
-        <w:rPr>
-          <w:lang w:val="en-GB"/>
-        </w:rPr>
-        <w:t xml:space="preserve"> accurate, meaning that the timing in the communication is accurate down to the clock level, i.e. BCAM – the difference between CAM and BCAM (Bus CAM) is that BCAM only include fully accuracy on the communication level. The computation part is modelled in CCAM (Computation CAM), and CAM is the combination of BCAM and CCAM. The IIR algorithm is modelled in the </w:t>
-      </w:r>
-      <w:proofErr w:type="spellStart"/>
-      <w:r>
-        <w:rPr>
-          <w:lang w:val="en-GB"/>
-        </w:rPr>
-        <w:t>Algo</w:t>
-      </w:r>
-      <w:proofErr w:type="spellEnd"/>
-      <w:r>
-        <w:rPr>
-          <w:lang w:val="en-GB"/>
-        </w:rPr>
-        <w:t xml:space="preserve"> class, but with no timing what so ever. This makes it TLM (not timed TLM), as it only model the functionality not the timing. Later in the design process this implementation might be augmented with timing, first perhaps just from estimation or form testing the algorithm on the actual HW and then adding this number, and even later a CCAM version may be created making the model fully accurate (but also a lot slower). </w:t>
-      </w:r>
-    </w:p>
-    <w:p>
-      <w:pPr>
-        <w:rPr>
-          <w:lang w:val="en-GB"/>
-        </w:rPr>
-      </w:pPr>
-    </w:p>
-    <w:p>
-      <w:pPr>
-        <w:rPr>
-          <w:lang w:val="en-GB"/>
-        </w:rPr>
-      </w:pPr>
-      <w:r>
-        <w:rPr>
-          <w:lang w:val="en-GB"/>
-        </w:rPr>
-        <w:t xml:space="preserve">The </w:t>
-      </w:r>
-      <w:proofErr w:type="spellStart"/>
-      <w:r>
-        <w:rPr>
-          <w:lang w:val="en-GB"/>
-        </w:rPr>
-        <w:t>PView</w:t>
-      </w:r>
-      <w:proofErr w:type="spellEnd"/>
-      <w:r>
-        <w:rPr>
-          <w:lang w:val="en-GB"/>
-        </w:rPr>
-        <w:t xml:space="preserve"> module is an abstraction of the HW/SW boundary. It is used to communicate from the SW to the HW (setting the coefficients and gain) and form the HW to the SW (getting the peak value).</w:t>
-      </w:r>
-    </w:p>
-    <w:p>
-      <w:pPr>
-        <w:pStyle w:val="Overskrift1"/>
-        <w:rPr>
-          <w:lang w:val="en-GB"/>
-        </w:rPr>
-      </w:pPr>
-      <w:r>
-        <w:rPr>
-          <w:lang w:val="en-GB"/>
-        </w:rPr>
-        <w:t>Assignment 3.12.2</w:t>
-      </w:r>
-    </w:p>
-    <w:p>
-      <w:pPr>
-        <w:rPr>
-          <w:lang w:val="en-GB"/>
-        </w:rPr>
-      </w:pPr>
-      <w:r>
-        <w:rPr>
-          <w:lang w:val="en-GB"/>
-        </w:rPr>
-        <w:t xml:space="preserve">After reading the assignment I decided that since it called for a replacement of the IIR filter the easiest approach was to simply duplicate the </w:t>
-      </w:r>
-      <w:proofErr w:type="spellStart"/>
-      <w:r>
-        <w:rPr>
-          <w:lang w:val="en-GB"/>
-        </w:rPr>
-        <w:t>LAVMU_Model</w:t>
-      </w:r>
-      <w:proofErr w:type="spellEnd"/>
-      <w:r>
-        <w:rPr>
-          <w:lang w:val="en-GB"/>
-        </w:rPr>
-        <w:t xml:space="preserve"> project and then work from that.</w:t>
-      </w:r>
-    </w:p>
-    <w:p>
-      <w:pPr>
-        <w:rPr>
-          <w:lang w:val="en-GB"/>
-        </w:rPr>
-      </w:pPr>
-    </w:p>
-    <w:p>
-      <w:pPr>
-        <w:rPr>
-          <w:lang w:val="en-GB"/>
-        </w:rPr>
-      </w:pPr>
-      <w:r>
-        <w:rPr>
-          <w:lang w:val="en-GB"/>
-        </w:rPr>
-        <w:t xml:space="preserve">However first we need to complete the design. </w:t>
-      </w:r>
-      <w:r>
-        <w:rPr>
-          <w:lang w:val="en-GB"/>
-        </w:rPr>
-        <w:t>The design is created by u</w:t>
-      </w:r>
-      <w:r>
-        <w:rPr>
-          <w:lang w:val="en-GB"/>
-        </w:rPr>
-        <w:t xml:space="preserve">sing the design from Assignment 3.12.1 and modifying it </w:t>
-      </w:r>
-      <w:r>
-        <w:rPr>
-          <w:lang w:val="en-GB"/>
-        </w:rPr>
-        <w:t>accordingly. Firstly we replace the IIR filter with the LMS filter</w:t>
-      </w:r>
-      <w:r>
-        <w:rPr>
-          <w:lang w:val="en-GB"/>
-        </w:rPr>
-        <w:t xml:space="preserve"> and adjust the interfaces to supply the configuration required by the LMS filter (convergence factor) and not the </w:t>
-      </w:r>
-      <w:r>
-        <w:rPr>
-          <w:lang w:val="en-GB"/>
-        </w:rPr>
-        <w:t>coefficients required by the IIR filter</w:t>
-      </w:r>
-    </w:p>
-    <w:p>
-      <w:pPr>
-        <w:rPr>
-          <w:lang w:val="en-GB"/>
-        </w:rPr>
-      </w:pPr>
-    </w:p>
-    <w:p>
-      <w:pPr>
-        <w:rPr>
-          <w:lang w:val="en-GB"/>
-        </w:rPr>
-      </w:pPr>
-      <w:r>
-        <w:rPr>
-          <w:lang w:val="en-GB"/>
-        </w:rPr>
-        <w:lastRenderedPageBreak/>
-        <w:t xml:space="preserve">The </w:t>
-      </w:r>
-      <w:proofErr w:type="spellStart"/>
-      <w:r>
-        <w:rPr>
-          <w:lang w:val="en-GB"/>
-        </w:rPr>
-        <w:t>LAVMU_Model</w:t>
-      </w:r>
-      <w:proofErr w:type="spellEnd"/>
-      <w:r>
-        <w:rPr>
-          <w:lang w:val="en-GB"/>
-        </w:rPr>
-        <w:t xml:space="preserve"> already reads it input from two files, representing the left and right channels of the stereo signal respectively. The LMS filter takes a noise and </w:t>
-      </w:r>
-      <w:proofErr w:type="spellStart"/>
-      <w:r>
-        <w:rPr>
-          <w:lang w:val="en-GB"/>
-        </w:rPr>
-        <w:t>noise+signal</w:t>
-      </w:r>
-      <w:proofErr w:type="spellEnd"/>
-      <w:r>
-        <w:rPr>
-          <w:lang w:val="en-GB"/>
-        </w:rPr>
-        <w:t xml:space="preserve"> input, but as there is no requirement that the filtered signal should be a stereo signal, we can simply assume two mono microphones. Alternatively we would need two </w:t>
-      </w:r>
-      <w:proofErr w:type="spellStart"/>
-      <w:r>
-        <w:rPr>
-          <w:lang w:val="en-GB"/>
-        </w:rPr>
-        <w:t>CodecSources</w:t>
-      </w:r>
-      <w:proofErr w:type="spellEnd"/>
-      <w:r>
-        <w:rPr>
-          <w:lang w:val="en-GB"/>
-        </w:rPr>
-        <w:t xml:space="preserve"> and two LMS filters and then a mixer, but that is not what we are going to do </w:t>
-      </w:r>
-      <w:r>
-        <w:rPr>
-          <w:lang w:val="en-GB"/>
-        </w:rPr>
-        <w:sym w:font="Wingdings" w:char="F04A"/>
-      </w:r>
-    </w:p>
-    <w:p>
-      <w:pPr>
-        <w:rPr>
-          <w:lang w:val="en-GB"/>
-        </w:rPr>
-      </w:pPr>
-    </w:p>
-    <w:p>
-      <w:pPr>
-        <w:rPr>
-          <w:lang w:val="en-GB"/>
-        </w:rPr>
-      </w:pPr>
-      <w:r>
-        <w:rPr>
-          <w:lang w:val="en-GB"/>
-        </w:rPr>
-        <w:t>This gives us the design below:</w:t>
-      </w:r>
-    </w:p>
-    <w:p>
-      <w:pPr>
-        <w:rPr>
-          <w:lang w:val="en-GB"/>
-        </w:rPr>
-      </w:pPr>
-    </w:p>
-    <w:p>
-      <w:pPr>
-        <w:rPr>
-          <w:lang w:val="en-GB"/>
-        </w:rPr>
-      </w:pPr>
-    </w:p>
-    <w:p>
-      <w:pPr>
-        <w:rPr>
-          <w:lang w:val="en-GB"/>
-        </w:rPr>
-      </w:pPr>
-    </w:p>
-    <w:p>
-      <w:pPr>
-        <w:rPr>
-          <w:lang w:val="en-GB"/>
-        </w:rPr>
-      </w:pPr>
-      <w:r>
-        <w:rPr>
-          <w:lang w:val="en-GB"/>
-        </w:rPr>
-        <w:t xml:space="preserve">Naturally to do this design we should draw a lot more diagrams. A Block diagram and a few inner block diagrams would be an absolute minimum to show ownership, dependencies and communication channels. Furthermore a sequence/activity diagram or FSM to show the sampling and finally naturally a deployment diagram to show the HW/SW layout. All of these things will however be left as an exercise </w:t>
-      </w:r>
-      <w:r>
-        <w:rPr>
-          <w:lang w:val="en-GB"/>
-        </w:rPr>
-        <w:t>for</w:t>
-      </w:r>
-      <w:r>
-        <w:rPr>
-          <w:lang w:val="en-GB"/>
-        </w:rPr>
-        <w:t xml:space="preserve"> the reader </w:t>
-      </w:r>
-      <w:r>
-        <w:rPr>
-          <w:lang w:val="en-GB"/>
-        </w:rPr>
-        <w:sym w:font="Wingdings" w:char="F04A"/>
-      </w:r>
-    </w:p>
-    <w:p>
-      <w:pPr>
-        <w:rPr>
-          <w:lang w:val="en-GB"/>
-        </w:rPr>
-      </w:pPr>
-    </w:p>
-    <w:p>
-      <w:pPr>
-        <w:rPr>
-          <w:lang w:val="en-GB"/>
-        </w:rPr>
-      </w:pPr>
-    </w:p>
-    <w:p>
-      <w:pPr>
-        <w:rPr>
-          <w:lang w:val="en-GB"/>
-        </w:rPr>
-      </w:pPr>
-    </w:p>
-    <w:p>
-      <w:pPr>
-        <w:rPr>
-          <w:lang w:val="en-GB"/>
-        </w:rPr>
-      </w:pPr>
-    </w:p>
-    <w:p>
-      <w:pPr>
-        <w:rPr>
-          <w:lang w:val="en-GB"/>
-        </w:rPr>
-      </w:pPr>
-    </w:p>
-    <w:p>
-      <w:pPr>
-        <w:rPr>
-          <w:lang w:val="en-GB"/>
-        </w:rPr>
-      </w:pPr>
-      <w:proofErr w:type="gramStart"/>
-      <w:r>
-        <w:rPr>
-          <w:lang w:val="en-GB"/>
-        </w:rPr>
-        <w:t>as</w:t>
-      </w:r>
-      <w:proofErr w:type="gramEnd"/>
-      <w:r>
-        <w:rPr>
-          <w:lang w:val="en-GB"/>
-        </w:rPr>
-        <w:t xml:space="preserve"> described we get the following possible </w:t>
-      </w:r>
-      <w:proofErr w:type="spellStart"/>
-      <w:r>
-        <w:rPr>
-          <w:lang w:val="en-GB"/>
-        </w:rPr>
-        <w:t>SystemC</w:t>
-      </w:r>
-      <w:proofErr w:type="spellEnd"/>
-      <w:r>
-        <w:rPr>
-          <w:lang w:val="en-GB"/>
-        </w:rPr>
-        <w:t xml:space="preserve"> class design:</w:t>
-      </w:r>
-    </w:p>
-    <w:p>
-      <w:pPr>
-        <w:rPr>
-          <w:lang w:val="en-GB"/>
-        </w:rPr>
-      </w:pPr>
-    </w:p>
-    <w:p>
-      <w:pPr>
-        <w:rPr>
-          <w:lang w:val="en-GB"/>
-        </w:rPr>
-      </w:pPr>
-    </w:p>
-    <w:p>
-      <w:pPr>
-        <w:pStyle w:val="Overskrift1"/>
-        <w:rPr>
-          <w:lang w:val="en-GB"/>
-        </w:rPr>
-      </w:pPr>
-      <w:r>
-        <w:rPr>
-          <w:lang w:val="en-GB"/>
-        </w:rPr>
-        <w:t>Conclusion</w:t>
+        <w:t xml:space="preserve"> book yet), and one can certainly design a solution that do not suffer from this question, but it is one question that I was left with after this exercise.</w:t>
+      </w:r>
+    </w:p>
+    <w:p>
+      <w:pPr>
+        <w:rPr>
+          <w:lang w:val="en-GB"/>
+        </w:rPr>
+      </w:pPr>
+    </w:p>
+    <w:p>
+      <w:pPr>
+        <w:rPr>
+          <w:lang w:val="en-GB"/>
+        </w:rPr>
+      </w:pPr>
+      <w:r>
+        <w:object w:dxaOrig="11696" w:dyaOrig="11887">
+          <v:shape id="_x0000_i1025" type="#_x0000_t75" style="width:482.25pt;height:489.75pt" o:ole="">
+            <v:imagedata r:id="rId10" o:title=""/>
+          </v:shape>
+          <o:OLEObject Type="Embed" ProgID="Visio.Drawing.11" ShapeID="_x0000_i1025" DrawAspect="Content" ObjectID="_1353438448" r:id="rId11"/>
+        </w:object>
       </w:r>
     </w:p>
     <w:sectPr>
-      <w:footerReference w:type="default" r:id="rId8"/>
+      <w:footerReference w:type="default" r:id="rId12"/>
       <w:pgSz w:w="11906" w:h="16838"/>
       <w:pgMar w:top="1701" w:right="1134" w:bottom="1701" w:left="1134" w:header="708" w:footer="708" w:gutter="0"/>
       <w:cols w:space="708"/>
@@ -2032,7 +3116,7 @@
             <w:rPr>
               <w:noProof/>
             </w:rPr>
-            <w:t>3</w:t>
+            <w:t>6</w:t>
           </w:r>
         </w:fldSimple>
       </w:p>
@@ -2163,6 +3247,95 @@
     </w:lvl>
   </w:abstractNum>
   <w:abstractNum w:abstractNumId="1">
+    <w:nsid w:val="14523281"/>
+    <w:multiLevelType w:val="hybridMultilevel"/>
+    <w:tmpl w:val="348C4C02"/>
+    <w:lvl w:ilvl="0" w:tplc="0406000F">
+      <w:start w:val="1"/>
+      <w:numFmt w:val="decimal"/>
+      <w:lvlText w:val="%1."/>
+      <w:lvlJc w:val="left"/>
+      <w:pPr>
+        <w:ind w:left="720" w:hanging="360"/>
+      </w:pPr>
+      <w:rPr>
+        <w:rFonts w:hint="default"/>
+      </w:rPr>
+    </w:lvl>
+    <w:lvl w:ilvl="1" w:tplc="04060019" w:tentative="1">
+      <w:start w:val="1"/>
+      <w:numFmt w:val="lowerLetter"/>
+      <w:lvlText w:val="%2."/>
+      <w:lvlJc w:val="left"/>
+      <w:pPr>
+        <w:ind w:left="1440" w:hanging="360"/>
+      </w:pPr>
+    </w:lvl>
+    <w:lvl w:ilvl="2" w:tplc="0406001B" w:tentative="1">
+      <w:start w:val="1"/>
+      <w:numFmt w:val="lowerRoman"/>
+      <w:lvlText w:val="%3."/>
+      <w:lvlJc w:val="right"/>
+      <w:pPr>
+        <w:ind w:left="2160" w:hanging="180"/>
+      </w:pPr>
+    </w:lvl>
+    <w:lvl w:ilvl="3" w:tplc="0406000F" w:tentative="1">
+      <w:start w:val="1"/>
+      <w:numFmt w:val="decimal"/>
+      <w:lvlText w:val="%4."/>
+      <w:lvlJc w:val="left"/>
+      <w:pPr>
+        <w:ind w:left="2880" w:hanging="360"/>
+      </w:pPr>
+    </w:lvl>
+    <w:lvl w:ilvl="4" w:tplc="04060019" w:tentative="1">
+      <w:start w:val="1"/>
+      <w:numFmt w:val="lowerLetter"/>
+      <w:lvlText w:val="%5."/>
+      <w:lvlJc w:val="left"/>
+      <w:pPr>
+        <w:ind w:left="3600" w:hanging="360"/>
+      </w:pPr>
+    </w:lvl>
+    <w:lvl w:ilvl="5" w:tplc="0406001B" w:tentative="1">
+      <w:start w:val="1"/>
+      <w:numFmt w:val="lowerRoman"/>
+      <w:lvlText w:val="%6."/>
+      <w:lvlJc w:val="right"/>
+      <w:pPr>
+        <w:ind w:left="4320" w:hanging="180"/>
+      </w:pPr>
+    </w:lvl>
+    <w:lvl w:ilvl="6" w:tplc="0406000F" w:tentative="1">
+      <w:start w:val="1"/>
+      <w:numFmt w:val="decimal"/>
+      <w:lvlText w:val="%7."/>
+      <w:lvlJc w:val="left"/>
+      <w:pPr>
+        <w:ind w:left="5040" w:hanging="360"/>
+      </w:pPr>
+    </w:lvl>
+    <w:lvl w:ilvl="7" w:tplc="04060019" w:tentative="1">
+      <w:start w:val="1"/>
+      <w:numFmt w:val="lowerLetter"/>
+      <w:lvlText w:val="%8."/>
+      <w:lvlJc w:val="left"/>
+      <w:pPr>
+        <w:ind w:left="5760" w:hanging="360"/>
+      </w:pPr>
+    </w:lvl>
+    <w:lvl w:ilvl="8" w:tplc="0406001B" w:tentative="1">
+      <w:start w:val="1"/>
+      <w:numFmt w:val="lowerRoman"/>
+      <w:lvlText w:val="%9."/>
+      <w:lvlJc w:val="right"/>
+      <w:pPr>
+        <w:ind w:left="6480" w:hanging="180"/>
+      </w:pPr>
+    </w:lvl>
+  </w:abstractNum>
+  <w:abstractNum w:abstractNumId="2">
     <w:nsid w:val="38FF57C8"/>
     <w:multiLevelType w:val="hybridMultilevel"/>
     <w:tmpl w:val="A9C68C1A"/>
@@ -2248,7 +3421,7 @@
       </w:pPr>
     </w:lvl>
   </w:abstractNum>
-  <w:abstractNum w:abstractNumId="2">
+  <w:abstractNum w:abstractNumId="3">
     <w:nsid w:val="459A5EE4"/>
     <w:multiLevelType w:val="hybridMultilevel"/>
     <w:tmpl w:val="58D2EFB8"/>
@@ -2337,7 +3510,7 @@
       </w:pPr>
     </w:lvl>
   </w:abstractNum>
-  <w:abstractNum w:abstractNumId="3">
+  <w:abstractNum w:abstractNumId="4">
     <w:nsid w:val="6099167C"/>
     <w:multiLevelType w:val="hybridMultilevel"/>
     <w:tmpl w:val="5AACD986"/>
@@ -2450,7 +3623,7 @@
       </w:rPr>
     </w:lvl>
   </w:abstractNum>
-  <w:abstractNum w:abstractNumId="4">
+  <w:abstractNum w:abstractNumId="5">
     <w:nsid w:val="6AF46377"/>
     <w:multiLevelType w:val="hybridMultilevel"/>
     <w:tmpl w:val="693ECB12"/>
@@ -2539,7 +3712,7 @@
       </w:pPr>
     </w:lvl>
   </w:abstractNum>
-  <w:abstractNum w:abstractNumId="5">
+  <w:abstractNum w:abstractNumId="6">
     <w:nsid w:val="70CC1B74"/>
     <w:multiLevelType w:val="hybridMultilevel"/>
     <w:tmpl w:val="5F26999E"/>
@@ -2653,22 +3826,25 @@
     </w:lvl>
   </w:abstractNum>
   <w:num w:numId="1">
+    <w:abstractNumId w:val="6"/>
+  </w:num>
+  <w:num w:numId="2">
+    <w:abstractNumId w:val="3"/>
+  </w:num>
+  <w:num w:numId="3">
     <w:abstractNumId w:val="5"/>
   </w:num>
-  <w:num w:numId="2">
+  <w:num w:numId="4">
     <w:abstractNumId w:val="2"/>
-  </w:num>
-  <w:num w:numId="3">
-    <w:abstractNumId w:val="4"/>
-  </w:num>
-  <w:num w:numId="4">
-    <w:abstractNumId w:val="1"/>
   </w:num>
   <w:num w:numId="5">
     <w:abstractNumId w:val="0"/>
   </w:num>
   <w:num w:numId="6">
-    <w:abstractNumId w:val="3"/>
+    <w:abstractNumId w:val="4"/>
+  </w:num>
+  <w:num w:numId="7">
+    <w:abstractNumId w:val="1"/>
   </w:num>
 </w:numbering>
 </file>
@@ -3414,7 +4590,7 @@
 </file>
 
 <file path=customXml/itemProps1.xml><?xml version="1.0" encoding="utf-8"?>
-<ds:datastoreItem xmlns:ds="http://schemas.openxmlformats.org/officeDocument/2006/customXml" ds:itemID="{8B833C2D-68C5-4A8A-99BF-FE2CA0D62F32}">
+<ds:datastoreItem xmlns:ds="http://schemas.openxmlformats.org/officeDocument/2006/customXml" ds:itemID="{ECEE75CC-A71E-4D1E-B062-565ADB936E45}">
   <ds:schemaRefs>
     <ds:schemaRef ds:uri="http://schemas.openxmlformats.org/officeDocument/2006/bibliography"/>
   </ds:schemaRefs>

</xml_diff>

<commit_message>
Updating journal with link
</commit_message>
<xml_diff>
--- a/syseng_hwco/hwco/Exercise3/Exercise 3 Journal.docx
+++ b/syseng_hwco/hwco/Exercise3/Exercise 3 Journal.docx
@@ -2822,10 +2822,10 @@
             <v:path o:extrusionok="f" gradientshapeok="t" o:connecttype="rect"/>
             <o:lock v:ext="edit" aspectratio="t"/>
           </v:shapetype>
-          <v:shape id="_x0000_i1026" type="#_x0000_t75" style="width:481.5pt;height:564.75pt" o:ole="">
+          <v:shape id="_x0000_i1025" type="#_x0000_t75" style="width:481.5pt;height:564.75pt" o:ole="">
             <v:imagedata r:id="rId8" o:title=""/>
           </v:shape>
-          <o:OLEObject Type="Embed" ProgID="Visio.Drawing.11" ShapeID="_x0000_i1026" DrawAspect="Content" ObjectID="_1353438447" r:id="rId9"/>
+          <o:OLEObject Type="Embed" ProgID="Visio.Drawing.11" ShapeID="_x0000_i1025" DrawAspect="Content" ObjectID="_1353438812" r:id="rId9"/>
         </w:object>
       </w:r>
     </w:p>
@@ -2907,6 +2907,12 @@
           <w:lang w:val="en-GB"/>
         </w:rPr>
       </w:pPr>
+      <w:r>
+        <w:rPr>
+          <w:lang w:val="en-GB"/>
+        </w:rPr>
+        <w:t>http://masterofit2009.googlecode.com/svn/trunk/syseng_hwco/hwco/Exercise3/LAVMU_Model_LMS</w:t>
+      </w:r>
     </w:p>
     <w:p>
       <w:pPr>
@@ -3052,10 +3058,10 @@
       </w:pPr>
       <w:r>
         <w:object w:dxaOrig="11696" w:dyaOrig="11887">
-          <v:shape id="_x0000_i1025" type="#_x0000_t75" style="width:482.25pt;height:489.75pt" o:ole="">
+          <v:shape id="_x0000_i1026" type="#_x0000_t75" style="width:482.25pt;height:489.75pt" o:ole="">
             <v:imagedata r:id="rId10" o:title=""/>
           </v:shape>
-          <o:OLEObject Type="Embed" ProgID="Visio.Drawing.11" ShapeID="_x0000_i1025" DrawAspect="Content" ObjectID="_1353438448" r:id="rId11"/>
+          <o:OLEObject Type="Embed" ProgID="Visio.Drawing.11" ShapeID="_x0000_i1026" DrawAspect="Content" ObjectID="_1353438813" r:id="rId11"/>
         </w:object>
       </w:r>
     </w:p>
@@ -4590,7 +4596,7 @@
 </file>
 
 <file path=customXml/itemProps1.xml><?xml version="1.0" encoding="utf-8"?>
-<ds:datastoreItem xmlns:ds="http://schemas.openxmlformats.org/officeDocument/2006/customXml" ds:itemID="{ECEE75CC-A71E-4D1E-B062-565ADB936E45}">
+<ds:datastoreItem xmlns:ds="http://schemas.openxmlformats.org/officeDocument/2006/customXml" ds:itemID="{F37D2E56-DE74-40A8-9E63-3CFF6537D6BD}">
   <ds:schemaRefs>
     <ds:schemaRef ds:uri="http://schemas.openxmlformats.org/officeDocument/2006/bibliography"/>
   </ds:schemaRefs>

</xml_diff>